<commit_message>
update test for docx having ordered list (numbering)
git-svn-id: https://repos.nextthought.com/svn/nti-svn/nti.contenttools/trunk@47574 3dfb626b-079f-4ab1-a9f6-4654e5377508
</commit_message>
<xml_diff>
--- a/src/nti/contenttools/tests/docx_sample/numbering_sample.docx
+++ b/src/nti/contenttools/tests/docx_sample/numbering_sample.docx
@@ -19,7 +19,26 @@
         <w:rPr>
           <w:rtl w:val="0"/>
         </w:rPr>
-        <w:t xml:space="preserve">This is the first level</w:t>
+        <w:t xml:space="preserve">This is the first level - 1</w:t>
+      </w:r>
+    </w:p>
+    <w:p>
+      <w:pPr>
+        <w:numPr>
+          <w:ilvl w:val="0"/>
+          <w:numId w:val="1"/>
+        </w:numPr>
+        <w:ind w:left="720" w:hanging="359"/>
+        <w:contextualSpacing w:val="1"/>
+        <w:rPr>
+          <w:u w:val="none"/>
+        </w:rPr>
+      </w:pPr>
+      <w:r>
+        <w:rPr>
+          <w:rtl w:val="0"/>
+        </w:rPr>
+        <w:t xml:space="preserve">This is the first level - 2</w:t>
       </w:r>
     </w:p>
     <w:p>
@@ -58,25 +77,6 @@
           <w:rtl w:val="0"/>
         </w:rPr>
         <w:t xml:space="preserve">This is the third level - one</w:t>
-      </w:r>
-    </w:p>
-    <w:p>
-      <w:pPr>
-        <w:numPr>
-          <w:ilvl w:val="2"/>
-          <w:numId w:val="1"/>
-        </w:numPr>
-        <w:ind w:left="2160" w:hanging="359"/>
-        <w:contextualSpacing w:val="1"/>
-        <w:rPr>
-          <w:u w:val="none"/>
-        </w:rPr>
-      </w:pPr>
-      <w:r>
-        <w:rPr>
-          <w:rtl w:val="0"/>
-        </w:rPr>
-        <w:t xml:space="preserve">This is the third level - two</w:t>
       </w:r>
     </w:p>
     <w:sectPr>

</xml_diff>